<commit_message>
Inclusão de alterações e o trabalho da aula
</commit_message>
<xml_diff>
--- a/RelatorioTP_AIS_Fase1.docx
+++ b/RelatorioTP_AIS_Fase1.docx
@@ -4,7 +4,7 @@
   <w:body>
     <w:p>
       <w:pPr>
-        <w:pStyle w:val="SemEspaamento"/>
+        <w:pStyle w:val="NoSpacing"/>
         <w:ind w:left="708" w:hanging="708"/>
         <w:jc w:val="center"/>
         <w:rPr>
@@ -15,7 +15,7 @@
     </w:p>
     <w:p>
       <w:pPr>
-        <w:pStyle w:val="SemEspaamento"/>
+        <w:pStyle w:val="NoSpacing"/>
         <w:jc w:val="center"/>
         <w:rPr>
           <w:rFonts w:ascii="Arial" w:hAnsi="Arial" w:cs="Arial"/>
@@ -25,7 +25,7 @@
     </w:p>
     <w:p>
       <w:pPr>
-        <w:pStyle w:val="SemEspaamento"/>
+        <w:pStyle w:val="NoSpacing"/>
         <w:jc w:val="center"/>
         <w:rPr>
           <w:rFonts w:ascii="Arial" w:hAnsi="Arial" w:cs="Arial"/>
@@ -35,7 +35,7 @@
     </w:p>
     <w:p>
       <w:pPr>
-        <w:pStyle w:val="SemEspaamento"/>
+        <w:pStyle w:val="NoSpacing"/>
         <w:jc w:val="center"/>
         <w:rPr>
           <w:rFonts w:ascii="Arial" w:hAnsi="Arial" w:cs="Arial"/>
@@ -45,6 +45,7 @@
       <w:r>
         <w:rPr>
           <w:noProof/>
+          <w:lang w:val="en-US" w:eastAsia="en-US"/>
         </w:rPr>
         <w:drawing>
           <wp:anchor distT="0" distB="0" distL="114300" distR="114300" simplePos="0" relativeHeight="251658240" behindDoc="0" locked="0" layoutInCell="1" allowOverlap="1" wp14:anchorId="3D06315F" wp14:editId="76D6BB23">
@@ -111,7 +112,7 @@
     </w:p>
     <w:p>
       <w:pPr>
-        <w:pStyle w:val="SemEspaamento"/>
+        <w:pStyle w:val="NoSpacing"/>
         <w:jc w:val="center"/>
         <w:rPr>
           <w:rFonts w:ascii="Arial" w:hAnsi="Arial" w:cs="Arial"/>
@@ -121,7 +122,7 @@
     </w:p>
     <w:p>
       <w:pPr>
-        <w:pStyle w:val="SemEspaamento"/>
+        <w:pStyle w:val="NoSpacing"/>
         <w:jc w:val="center"/>
         <w:rPr>
           <w:rFonts w:ascii="Arial" w:hAnsi="Arial" w:cs="Arial"/>
@@ -131,7 +132,7 @@
     </w:p>
     <w:p>
       <w:pPr>
-        <w:pStyle w:val="SemEspaamento"/>
+        <w:pStyle w:val="NoSpacing"/>
         <w:jc w:val="center"/>
         <w:rPr>
           <w:rFonts w:ascii="Arial" w:hAnsi="Arial" w:cs="Arial"/>
@@ -141,7 +142,7 @@
     </w:p>
     <w:p>
       <w:pPr>
-        <w:pStyle w:val="SemEspaamento"/>
+        <w:pStyle w:val="NoSpacing"/>
         <w:jc w:val="center"/>
         <w:rPr>
           <w:rFonts w:ascii="Arial" w:hAnsi="Arial" w:cs="Arial"/>
@@ -151,7 +152,7 @@
     </w:p>
     <w:p>
       <w:pPr>
-        <w:pStyle w:val="SemEspaamento"/>
+        <w:pStyle w:val="NoSpacing"/>
         <w:jc w:val="center"/>
         <w:rPr>
           <w:rFonts w:ascii="Arial" w:hAnsi="Arial" w:cs="Arial"/>
@@ -161,7 +162,7 @@
     </w:p>
     <w:p>
       <w:pPr>
-        <w:pStyle w:val="SemEspaamento"/>
+        <w:pStyle w:val="NoSpacing"/>
         <w:jc w:val="center"/>
         <w:rPr>
           <w:rFonts w:ascii="Arial" w:hAnsi="Arial" w:cs="Arial"/>
@@ -171,7 +172,7 @@
     </w:p>
     <w:p>
       <w:pPr>
-        <w:pStyle w:val="SemEspaamento"/>
+        <w:pStyle w:val="NoSpacing"/>
         <w:jc w:val="center"/>
         <w:rPr>
           <w:rFonts w:ascii="Arial" w:hAnsi="Arial" w:cs="Arial"/>
@@ -183,7 +184,7 @@
     </w:p>
     <w:p>
       <w:pPr>
-        <w:pStyle w:val="SemEspaamento"/>
+        <w:pStyle w:val="NoSpacing"/>
         <w:jc w:val="center"/>
         <w:rPr>
           <w:rFonts w:ascii="Arial" w:hAnsi="Arial" w:cs="Arial"/>
@@ -195,7 +196,7 @@
     </w:p>
     <w:p>
       <w:pPr>
-        <w:pStyle w:val="SemEspaamento"/>
+        <w:pStyle w:val="NoSpacing"/>
         <w:jc w:val="center"/>
         <w:rPr>
           <w:rFonts w:ascii="Arial" w:hAnsi="Arial" w:cs="Arial"/>
@@ -225,7 +226,7 @@
     </w:p>
     <w:p>
       <w:pPr>
-        <w:pStyle w:val="SemEspaamento"/>
+        <w:pStyle w:val="NoSpacing"/>
         <w:jc w:val="center"/>
         <w:rPr>
           <w:rFonts w:ascii="Arial" w:hAnsi="Arial" w:cs="Arial"/>
@@ -237,7 +238,7 @@
     </w:p>
     <w:p>
       <w:pPr>
-        <w:pStyle w:val="SemEspaamento"/>
+        <w:pStyle w:val="NoSpacing"/>
         <w:jc w:val="center"/>
         <w:rPr>
           <w:rFonts w:ascii="Arial" w:hAnsi="Arial" w:cs="Arial"/>
@@ -249,7 +250,7 @@
     </w:p>
     <w:p>
       <w:pPr>
-        <w:pStyle w:val="SemEspaamento"/>
+        <w:pStyle w:val="NoSpacing"/>
         <w:jc w:val="center"/>
         <w:rPr>
           <w:rFonts w:ascii="Arial" w:hAnsi="Arial" w:cs="Arial"/>
@@ -266,21 +267,24 @@
           <w:sz w:val="32"/>
           <w:szCs w:val="32"/>
         </w:rPr>
-        <w:t>D</w:t>
-      </w:r>
-      <w:r>
+        <w:t>Desenvolvimento de um sistema distribuído</w:t>
+      </w:r>
+    </w:p>
+    <w:p>
+      <w:pPr>
+        <w:pStyle w:val="NoSpacing"/>
+        <w:jc w:val="center"/>
         <w:rPr>
           <w:rFonts w:ascii="Arial" w:hAnsi="Arial" w:cs="Arial"/>
           <w:b/>
+          <w:noProof/>
           <w:sz w:val="32"/>
-          <w:szCs w:val="32"/>
-        </w:rPr>
-        <w:t>esenvolvimento de um sistema distribuído</w:t>
-      </w:r>
-    </w:p>
-    <w:p>
-      <w:pPr>
-        <w:pStyle w:val="SemEspaamento"/>
+        </w:rPr>
+      </w:pPr>
+    </w:p>
+    <w:p>
+      <w:pPr>
+        <w:pStyle w:val="NoSpacing"/>
         <w:jc w:val="center"/>
         <w:rPr>
           <w:rFonts w:ascii="Arial" w:hAnsi="Arial" w:cs="Arial"/>
@@ -292,52 +296,40 @@
     </w:p>
     <w:p>
       <w:pPr>
-        <w:pStyle w:val="SemEspaamento"/>
+        <w:pStyle w:val="NoSpacing"/>
         <w:jc w:val="center"/>
         <w:rPr>
           <w:rFonts w:ascii="Arial" w:hAnsi="Arial" w:cs="Arial"/>
           <w:b/>
           <w:noProof/>
-          <w:sz w:val="32"/>
-        </w:rPr>
-      </w:pPr>
-    </w:p>
-    <w:p>
-      <w:pPr>
-        <w:pStyle w:val="SemEspaamento"/>
-        <w:jc w:val="center"/>
+          <w:sz w:val="28"/>
+        </w:rPr>
+      </w:pPr>
+      <w:r>
         <w:rPr>
           <w:rFonts w:ascii="Arial" w:hAnsi="Arial" w:cs="Arial"/>
           <w:b/>
           <w:noProof/>
           <w:sz w:val="28"/>
         </w:rPr>
-      </w:pPr>
-      <w:r>
+        <w:t>1ª Fase</w:t>
+      </w:r>
+    </w:p>
+    <w:p>
+      <w:pPr>
+        <w:pStyle w:val="NoSpacing"/>
+        <w:jc w:val="center"/>
         <w:rPr>
           <w:rFonts w:ascii="Arial" w:hAnsi="Arial" w:cs="Arial"/>
           <w:b/>
           <w:noProof/>
-          <w:sz w:val="28"/>
-        </w:rPr>
-        <w:t>1ª Fase</w:t>
-      </w:r>
-    </w:p>
-    <w:p>
-      <w:pPr>
-        <w:pStyle w:val="SemEspaamento"/>
-        <w:jc w:val="center"/>
-        <w:rPr>
-          <w:rFonts w:ascii="Arial" w:hAnsi="Arial" w:cs="Arial"/>
-          <w:b/>
-          <w:noProof/>
           <w:sz w:val="32"/>
         </w:rPr>
       </w:pPr>
     </w:p>
     <w:p>
       <w:pPr>
-        <w:pStyle w:val="SemEspaamento"/>
+        <w:pStyle w:val="NoSpacing"/>
         <w:jc w:val="center"/>
         <w:rPr>
           <w:rFonts w:ascii="Arial" w:hAnsi="Arial" w:cs="Arial"/>
@@ -358,7 +350,7 @@
     </w:p>
     <w:p>
       <w:pPr>
-        <w:pStyle w:val="SemEspaamento"/>
+        <w:pStyle w:val="NoSpacing"/>
         <w:jc w:val="center"/>
         <w:rPr>
           <w:rFonts w:ascii="Arial" w:hAnsi="Arial" w:cs="Arial"/>
@@ -378,7 +370,7 @@
     </w:p>
     <w:p>
       <w:pPr>
-        <w:pStyle w:val="SemEspaamento"/>
+        <w:pStyle w:val="NoSpacing"/>
         <w:jc w:val="center"/>
         <w:rPr>
           <w:rFonts w:ascii="Arial" w:hAnsi="Arial" w:cs="Arial"/>
@@ -388,7 +380,7 @@
     </w:p>
     <w:p>
       <w:pPr>
-        <w:pStyle w:val="SemEspaamento"/>
+        <w:pStyle w:val="NoSpacing"/>
         <w:jc w:val="center"/>
         <w:rPr>
           <w:rFonts w:ascii="Arial" w:hAnsi="Arial" w:cs="Arial"/>
@@ -398,7 +390,7 @@
     </w:p>
     <w:p>
       <w:pPr>
-        <w:pStyle w:val="SemEspaamento"/>
+        <w:pStyle w:val="NoSpacing"/>
         <w:jc w:val="center"/>
         <w:rPr>
           <w:rFonts w:ascii="Arial" w:hAnsi="Arial" w:cs="Arial"/>
@@ -408,7 +400,7 @@
     </w:p>
     <w:p>
       <w:pPr>
-        <w:pStyle w:val="SemEspaamento"/>
+        <w:pStyle w:val="NoSpacing"/>
         <w:jc w:val="center"/>
         <w:rPr>
           <w:rFonts w:ascii="Arial" w:hAnsi="Arial" w:cs="Arial"/>
@@ -418,7 +410,7 @@
     </w:p>
     <w:p>
       <w:pPr>
-        <w:pStyle w:val="SemEspaamento"/>
+        <w:pStyle w:val="NoSpacing"/>
         <w:jc w:val="center"/>
         <w:rPr>
           <w:rFonts w:ascii="Arial" w:hAnsi="Arial" w:cs="Arial"/>
@@ -428,7 +420,7 @@
     </w:p>
     <w:p>
       <w:pPr>
-        <w:pStyle w:val="SemEspaamento"/>
+        <w:pStyle w:val="NoSpacing"/>
         <w:jc w:val="center"/>
         <w:rPr>
           <w:rFonts w:ascii="Arial" w:hAnsi="Arial" w:cs="Arial"/>
@@ -438,7 +430,7 @@
     </w:p>
     <w:p>
       <w:pPr>
-        <w:pStyle w:val="SemEspaamento"/>
+        <w:pStyle w:val="NoSpacing"/>
         <w:jc w:val="center"/>
         <w:rPr>
           <w:rFonts w:ascii="Arial" w:hAnsi="Arial" w:cs="Arial"/>
@@ -448,7 +440,7 @@
     </w:p>
     <w:p>
       <w:pPr>
-        <w:pStyle w:val="SemEspaamento"/>
+        <w:pStyle w:val="NoSpacing"/>
         <w:jc w:val="center"/>
         <w:rPr>
           <w:rFonts w:ascii="Arial" w:hAnsi="Arial" w:cs="Arial"/>
@@ -525,7 +517,7 @@
     </w:p>
     <w:p>
       <w:pPr>
-        <w:pStyle w:val="SemEspaamento"/>
+        <w:pStyle w:val="NoSpacing"/>
         <w:spacing w:line="360" w:lineRule="auto"/>
         <w:rPr>
           <w:rFonts w:ascii="Arial" w:hAnsi="Arial" w:cs="Arial"/>
@@ -552,7 +544,7 @@
     </w:p>
     <w:p>
       <w:pPr>
-        <w:pStyle w:val="SemEspaamento"/>
+        <w:pStyle w:val="NoSpacing"/>
         <w:spacing w:line="360" w:lineRule="auto"/>
         <w:rPr>
           <w:rFonts w:ascii="Arial" w:hAnsi="Arial" w:cs="Arial"/>
@@ -573,7 +565,7 @@
     </w:p>
     <w:p>
       <w:pPr>
-        <w:pStyle w:val="SemEspaamento"/>
+        <w:pStyle w:val="NoSpacing"/>
         <w:spacing w:line="360" w:lineRule="auto"/>
         <w:rPr>
           <w:rFonts w:ascii="Arial" w:hAnsi="Arial" w:cs="Arial"/>
@@ -612,7 +604,7 @@
     </w:p>
     <w:p>
       <w:pPr>
-        <w:pStyle w:val="SemEspaamento"/>
+        <w:pStyle w:val="NoSpacing"/>
         <w:spacing w:line="360" w:lineRule="auto"/>
         <w:rPr>
           <w:rFonts w:ascii="Arial" w:eastAsia="Arial" w:hAnsi="Arial" w:cs="Arial"/>
@@ -763,7 +755,7 @@
     <w:p>
       <w:pPr>
         <w:rPr>
-          <w:rStyle w:val="Cabealho1Carter"/>
+          <w:rStyle w:val="Heading1Char"/>
         </w:rPr>
       </w:pPr>
       <w:bookmarkStart w:id="0" w:name="_Toc150106559"/>
@@ -777,7 +769,7 @@
       <w:bookmarkStart w:id="8" w:name="_Toc150551836"/>
       <w:r>
         <w:rPr>
-          <w:rStyle w:val="Cabealho1Carter"/>
+          <w:rStyle w:val="Heading1Char"/>
         </w:rPr>
         <w:lastRenderedPageBreak/>
         <w:t>Índice</w:t>
@@ -809,7 +801,7 @@
       <w:sdtContent>
         <w:p>
           <w:pPr>
-            <w:pStyle w:val="ndice1"/>
+            <w:pStyle w:val="TOC1"/>
             <w:tabs>
               <w:tab w:val="right" w:leader="dot" w:pos="8777"/>
             </w:tabs>
@@ -845,7 +837,7 @@
           <w:hyperlink w:anchor="_Toc150551836" w:history="1">
             <w:r>
               <w:rPr>
-                <w:rStyle w:val="Hiperligao"/>
+                <w:rStyle w:val="Hyperlink"/>
                 <w:noProof/>
               </w:rPr>
               <w:t>Índice</w:t>
@@ -902,7 +894,7 @@
         </w:p>
         <w:p>
           <w:pPr>
-            <w:pStyle w:val="ndice1"/>
+            <w:pStyle w:val="TOC1"/>
             <w:tabs>
               <w:tab w:val="left" w:pos="440"/>
               <w:tab w:val="right" w:leader="dot" w:pos="8777"/>
@@ -915,7 +907,7 @@
           <w:hyperlink w:anchor="_Toc150551837" w:history="1">
             <w:r>
               <w:rPr>
-                <w:rStyle w:val="Hiperligao"/>
+                <w:rStyle w:val="Hyperlink"/>
                 <w:noProof/>
               </w:rPr>
               <w:t>1.</w:t>
@@ -929,7 +921,7 @@
             </w:r>
             <w:r>
               <w:rPr>
-                <w:rStyle w:val="Hiperligao"/>
+                <w:rStyle w:val="Hyperlink"/>
                 <w:noProof/>
               </w:rPr>
               <w:t>Introdução</w:t>
@@ -986,7 +978,7 @@
         </w:p>
         <w:p>
           <w:pPr>
-            <w:pStyle w:val="ndice1"/>
+            <w:pStyle w:val="TOC1"/>
             <w:tabs>
               <w:tab w:val="left" w:pos="440"/>
               <w:tab w:val="right" w:leader="dot" w:pos="8777"/>
@@ -999,7 +991,7 @@
           <w:hyperlink w:anchor="_Toc150551838" w:history="1">
             <w:r>
               <w:rPr>
-                <w:rStyle w:val="Hiperligao"/>
+                <w:rStyle w:val="Hyperlink"/>
                 <w:noProof/>
               </w:rPr>
               <w:t>2.</w:t>
@@ -1013,7 +1005,7 @@
             </w:r>
             <w:r>
               <w:rPr>
-                <w:rStyle w:val="Hiperligao"/>
+                <w:rStyle w:val="Hyperlink"/>
                 <w:noProof/>
               </w:rPr>
               <w:t>Tema escolhido</w:t>
@@ -1070,7 +1062,7 @@
         </w:p>
         <w:p>
           <w:pPr>
-            <w:pStyle w:val="ndice2"/>
+            <w:pStyle w:val="TOC2"/>
             <w:tabs>
               <w:tab w:val="left" w:pos="880"/>
               <w:tab w:val="right" w:leader="dot" w:pos="8777"/>
@@ -1083,7 +1075,7 @@
           <w:hyperlink w:anchor="_Toc150551839" w:history="1">
             <w:r>
               <w:rPr>
-                <w:rStyle w:val="Hiperligao"/>
+                <w:rStyle w:val="Hyperlink"/>
                 <w:rFonts w:cs="Arial"/>
                 <w:noProof/>
               </w:rPr>
@@ -1098,7 +1090,7 @@
             </w:r>
             <w:r>
               <w:rPr>
-                <w:rStyle w:val="Hiperligao"/>
+                <w:rStyle w:val="Hyperlink"/>
                 <w:noProof/>
               </w:rPr>
               <w:t>Problema Identificado</w:t>
@@ -1155,7 +1147,7 @@
         </w:p>
         <w:p>
           <w:pPr>
-            <w:pStyle w:val="ndice2"/>
+            <w:pStyle w:val="TOC2"/>
             <w:tabs>
               <w:tab w:val="left" w:pos="880"/>
               <w:tab w:val="right" w:leader="dot" w:pos="8777"/>
@@ -1168,7 +1160,7 @@
           <w:hyperlink w:anchor="_Toc150551840" w:history="1">
             <w:r>
               <w:rPr>
-                <w:rStyle w:val="Hiperligao"/>
+                <w:rStyle w:val="Hyperlink"/>
                 <w:rFonts w:cs="Arial"/>
                 <w:noProof/>
               </w:rPr>
@@ -1183,7 +1175,7 @@
             </w:r>
             <w:r>
               <w:rPr>
-                <w:rStyle w:val="Hiperligao"/>
+                <w:rStyle w:val="Hyperlink"/>
                 <w:noProof/>
               </w:rPr>
               <w:t>Análise do problema</w:t>
@@ -1240,7 +1232,7 @@
         </w:p>
         <w:p>
           <w:pPr>
-            <w:pStyle w:val="ndice1"/>
+            <w:pStyle w:val="TOC1"/>
             <w:tabs>
               <w:tab w:val="left" w:pos="440"/>
               <w:tab w:val="right" w:leader="dot" w:pos="8777"/>
@@ -1253,7 +1245,7 @@
           <w:hyperlink w:anchor="_Toc150551841" w:history="1">
             <w:r>
               <w:rPr>
-                <w:rStyle w:val="Hiperligao"/>
+                <w:rStyle w:val="Hyperlink"/>
                 <w:noProof/>
               </w:rPr>
               <w:t>3.</w:t>
@@ -1267,7 +1259,7 @@
             </w:r>
             <w:r>
               <w:rPr>
-                <w:rStyle w:val="Hiperligao"/>
+                <w:rStyle w:val="Hyperlink"/>
                 <w:noProof/>
               </w:rPr>
               <w:t>Processo de negócio</w:t>
@@ -1324,7 +1316,7 @@
         </w:p>
         <w:p>
           <w:pPr>
-            <w:pStyle w:val="ndice1"/>
+            <w:pStyle w:val="TOC1"/>
             <w:tabs>
               <w:tab w:val="left" w:pos="440"/>
               <w:tab w:val="right" w:leader="dot" w:pos="8777"/>
@@ -1337,7 +1329,7 @@
           <w:hyperlink w:anchor="_Toc150551842" w:history="1">
             <w:r>
               <w:rPr>
-                <w:rStyle w:val="Hiperligao"/>
+                <w:rStyle w:val="Hyperlink"/>
                 <w:noProof/>
               </w:rPr>
               <w:t>4.</w:t>
@@ -1351,7 +1343,7 @@
             </w:r>
             <w:r>
               <w:rPr>
-                <w:rStyle w:val="Hiperligao"/>
+                <w:rStyle w:val="Hyperlink"/>
                 <w:noProof/>
               </w:rPr>
               <w:t>Conclusão</w:t>
@@ -1425,8 +1417,8 @@
         </w:p>
       </w:sdtContent>
     </w:sdt>
-    <w:bookmarkStart w:id="9" w:name="_Toc501739883" w:displacedByCustomXml="prev"/>
-    <w:bookmarkStart w:id="10" w:name="_Toc484638707" w:displacedByCustomXml="prev"/>
+    <w:bookmarkStart w:id="9" w:name="_Toc484638707" w:displacedByCustomXml="prev"/>
+    <w:bookmarkStart w:id="10" w:name="_Toc501739883" w:displacedByCustomXml="prev"/>
     <w:p>
       <w:pPr>
         <w:spacing w:line="276" w:lineRule="auto"/>
@@ -1444,7 +1436,7 @@
     </w:p>
     <w:p>
       <w:pPr>
-        <w:pStyle w:val="Cabealho1"/>
+        <w:pStyle w:val="Heading1"/>
       </w:pPr>
       <w:bookmarkStart w:id="11" w:name="_Toc150551837"/>
       <w:r>
@@ -1654,7 +1646,15 @@
           <w:sz w:val="24"/>
           <w:szCs w:val="24"/>
         </w:rPr>
-        <w:t xml:space="preserve">uma arquitetura de sistema com </w:t>
+        <w:t xml:space="preserve">uma arquitetura de sistema </w:t>
+      </w:r>
+      <w:r>
+        <w:rPr>
+          <w:rFonts w:cs="Arial"/>
+          <w:sz w:val="24"/>
+          <w:szCs w:val="24"/>
+        </w:rPr>
+        <w:t xml:space="preserve">baseada em </w:t>
       </w:r>
       <w:proofErr w:type="spellStart"/>
       <w:r>
@@ -1673,23 +1673,6 @@
           <w:sz w:val="24"/>
           <w:szCs w:val="24"/>
         </w:rPr>
-        <w:t xml:space="preserve"> e uma </w:t>
-      </w:r>
-      <w:r>
-        <w:rPr>
-          <w:rFonts w:cs="Arial"/>
-          <w:i/>
-          <w:sz w:val="24"/>
-          <w:szCs w:val="24"/>
-        </w:rPr>
-        <w:t>API</w:t>
-      </w:r>
-      <w:r>
-        <w:rPr>
-          <w:rFonts w:cs="Arial"/>
-          <w:sz w:val="24"/>
-          <w:szCs w:val="24"/>
-        </w:rPr>
         <w:t>.</w:t>
       </w:r>
     </w:p>
@@ -1713,7 +1696,7 @@
     </w:p>
     <w:p>
       <w:pPr>
-        <w:pStyle w:val="Cabealho1"/>
+        <w:pStyle w:val="Heading1"/>
       </w:pPr>
       <w:bookmarkStart w:id="12" w:name="_Toc150551838"/>
       <w:r>
@@ -1746,14 +1729,24 @@
           <w:sz w:val="24"/>
           <w:szCs w:val="24"/>
         </w:rPr>
-        <w:t xml:space="preserve"> aplicação a ser desenvolvida</w:t>
-      </w:r>
+        <w:t xml:space="preserve"> aplicação a</w:t>
+      </w:r>
+      <w:bookmarkStart w:id="13" w:name="_GoBack"/>
+      <w:bookmarkEnd w:id="13"/>
       <w:r>
         <w:rPr>
           <w:rFonts w:ascii="Roboto" w:hAnsi="Roboto" w:cs="Arial"/>
           <w:sz w:val="24"/>
           <w:szCs w:val="24"/>
         </w:rPr>
+        <w:t xml:space="preserve"> ser desenvolvida</w:t>
+      </w:r>
+      <w:r>
+        <w:rPr>
+          <w:rFonts w:ascii="Roboto" w:hAnsi="Roboto" w:cs="Arial"/>
+          <w:sz w:val="24"/>
+          <w:szCs w:val="24"/>
+        </w:rPr>
         <w:t xml:space="preserve"> </w:t>
       </w:r>
       <w:r>
@@ -1847,17 +1840,17 @@
     </w:p>
     <w:p>
       <w:pPr>
-        <w:pStyle w:val="Cabealho2"/>
+        <w:pStyle w:val="Heading2"/>
         <w:rPr>
           <w:rFonts w:cs="Arial"/>
           <w:color w:val="222222"/>
         </w:rPr>
       </w:pPr>
-      <w:bookmarkStart w:id="13" w:name="_Toc150551839"/>
+      <w:bookmarkStart w:id="14" w:name="_Toc150551839"/>
       <w:r>
         <w:t>Problema Identificado</w:t>
       </w:r>
-      <w:bookmarkEnd w:id="13"/>
+      <w:bookmarkEnd w:id="14"/>
     </w:p>
     <w:p>
       <w:pPr>
@@ -2051,7 +2044,7 @@
     </w:p>
     <w:p>
       <w:pPr>
-        <w:pStyle w:val="PargrafodaLista"/>
+        <w:pStyle w:val="ListParagraph"/>
         <w:numPr>
           <w:ilvl w:val="0"/>
           <w:numId w:val="2"/>
@@ -2090,7 +2083,7 @@
     </w:p>
     <w:p>
       <w:pPr>
-        <w:pStyle w:val="PargrafodaLista"/>
+        <w:pStyle w:val="ListParagraph"/>
         <w:numPr>
           <w:ilvl w:val="0"/>
           <w:numId w:val="2"/>
@@ -2121,7 +2114,7 @@
     </w:p>
     <w:p>
       <w:pPr>
-        <w:pStyle w:val="PargrafodaLista"/>
+        <w:pStyle w:val="ListParagraph"/>
         <w:numPr>
           <w:ilvl w:val="0"/>
           <w:numId w:val="2"/>
@@ -2259,7 +2252,7 @@
     </w:p>
     <w:p>
       <w:pPr>
-        <w:pStyle w:val="Cabealho2"/>
+        <w:pStyle w:val="Heading2"/>
         <w:rPr>
           <w:rFonts w:cs="Arial"/>
           <w:color w:val="222222"/>
@@ -2274,11 +2267,11 @@
         </w:rPr>
         <w:t> </w:t>
       </w:r>
-      <w:bookmarkStart w:id="14" w:name="_Toc150551840"/>
+      <w:bookmarkStart w:id="15" w:name="_Toc150551840"/>
       <w:r>
         <w:t>Análise do problema</w:t>
       </w:r>
-      <w:bookmarkEnd w:id="14"/>
+      <w:bookmarkEnd w:id="15"/>
       <w:r>
         <w:t>   </w:t>
       </w:r>
@@ -2476,7 +2469,7 @@
     </w:p>
     <w:p>
       <w:pPr>
-        <w:pStyle w:val="Cabealho2"/>
+        <w:pStyle w:val="Heading2"/>
       </w:pPr>
       <w:r>
         <w:t>Abordagem</w:t>
@@ -2497,13 +2490,13 @@
     </w:p>
     <w:p>
       <w:pPr>
-        <w:pStyle w:val="Cabealho1"/>
-      </w:pPr>
-      <w:bookmarkStart w:id="15" w:name="_Toc150551841"/>
+        <w:pStyle w:val="Heading1"/>
+      </w:pPr>
+      <w:bookmarkStart w:id="16" w:name="_Toc150551841"/>
       <w:r>
         <w:t>Processo de negócio</w:t>
       </w:r>
-      <w:bookmarkEnd w:id="15"/>
+      <w:bookmarkEnd w:id="16"/>
     </w:p>
     <w:p>
       <w:pPr>
@@ -2515,7 +2508,7 @@
     </w:p>
     <w:p>
       <w:pPr>
-        <w:pStyle w:val="Cabealho1"/>
+        <w:pStyle w:val="Heading1"/>
         <w:rPr>
           <w:noProof/>
         </w:rPr>
@@ -2530,7 +2523,7 @@
     <w:p/>
     <w:p>
       <w:pPr>
-        <w:pStyle w:val="Cabealho1"/>
+        <w:pStyle w:val="Heading1"/>
       </w:pPr>
       <w:r>
         <w:t>Funcionalidades a explorar</w:t>
@@ -2539,7 +2532,7 @@
     <w:p/>
     <w:p>
       <w:pPr>
-        <w:pStyle w:val="Cabealho1"/>
+        <w:pStyle w:val="Heading1"/>
       </w:pPr>
       <w:r>
         <w:t>Pontos a salientar</w:t>
@@ -2548,13 +2541,13 @@
     <w:p/>
     <w:p>
       <w:pPr>
-        <w:pStyle w:val="Cabealho1"/>
-      </w:pPr>
-      <w:bookmarkStart w:id="16" w:name="_Toc150551842"/>
+        <w:pStyle w:val="Heading1"/>
+      </w:pPr>
+      <w:bookmarkStart w:id="17" w:name="_Toc150551842"/>
       <w:r>
         <w:t>Conclusão</w:t>
       </w:r>
-      <w:bookmarkEnd w:id="16"/>
+      <w:bookmarkEnd w:id="17"/>
     </w:p>
     <w:p>
       <w:pPr>
@@ -2566,8 +2559,6 @@
           <w:szCs w:val="24"/>
         </w:rPr>
       </w:pPr>
-      <w:bookmarkStart w:id="17" w:name="_GoBack"/>
-      <w:bookmarkEnd w:id="17"/>
     </w:p>
     <w:sectPr>
       <w:headerReference w:type="default" r:id="rId9"/>
@@ -2622,7 +2613,7 @@
     <w:sdtContent>
       <w:p>
         <w:pPr>
-          <w:pStyle w:val="Rodap"/>
+          <w:pStyle w:val="Footer"/>
           <w:jc w:val="right"/>
         </w:pPr>
         <w:r>
@@ -2648,7 +2639,7 @@
   </w:sdt>
   <w:p>
     <w:pPr>
-      <w:pStyle w:val="Rodap"/>
+      <w:pStyle w:val="Footer"/>
     </w:pPr>
   </w:p>
 </w:ftr>
@@ -2658,13 +2649,13 @@
 <w:ftr xmlns:wpc="http://schemas.microsoft.com/office/word/2010/wordprocessingCanvas" xmlns:cx="http://schemas.microsoft.com/office/drawing/2014/chartex" xmlns:cx1="http://schemas.microsoft.com/office/drawing/2015/9/8/chartex" xmlns:mc="http://schemas.openxmlformats.org/markup-compatibility/2006" xmlns:o="urn:schemas-microsoft-com:office:office" xmlns:r="http://schemas.openxmlformats.org/officeDocument/2006/relationships" xmlns:m="http://schemas.openxmlformats.org/officeDocument/2006/math" xmlns:v="urn:schemas-microsoft-com:vml" xmlns:wp14="http://schemas.microsoft.com/office/word/2010/wordprocessingDrawing" xmlns:wp="http://schemas.openxmlformats.org/drawingml/2006/wordprocessingDrawing" xmlns:w10="urn:schemas-microsoft-com:office:word" xmlns:w="http://schemas.openxmlformats.org/wordprocessingml/2006/main" xmlns:w14="http://schemas.microsoft.com/office/word/2010/wordml" xmlns:w15="http://schemas.microsoft.com/office/word/2012/wordml" xmlns:w16se="http://schemas.microsoft.com/office/word/2015/wordml/symex" xmlns:wpg="http://schemas.microsoft.com/office/word/2010/wordprocessingGroup" xmlns:wpi="http://schemas.microsoft.com/office/word/2010/wordprocessingInk" xmlns:wne="http://schemas.microsoft.com/office/word/2006/wordml" xmlns:wps="http://schemas.microsoft.com/office/word/2010/wordprocessingShape" mc:Ignorable="w14 w15 w16se wp14">
   <w:p>
     <w:pPr>
-      <w:pStyle w:val="Rodap"/>
+      <w:pStyle w:val="Footer"/>
       <w:jc w:val="right"/>
     </w:pPr>
   </w:p>
   <w:p>
     <w:pPr>
-      <w:pStyle w:val="Rodap"/>
+      <w:pStyle w:val="Footer"/>
     </w:pPr>
   </w:p>
 </w:ftr>
@@ -2713,7 +2704,7 @@
     <w:sdtContent>
       <w:p>
         <w:pPr>
-          <w:pStyle w:val="Cabealho"/>
+          <w:pStyle w:val="Header"/>
           <w:pBdr>
             <w:bottom w:val="thickThinSmallGap" w:sz="24" w:space="1" w:color="622423" w:themeColor="accent2" w:themeShade="7F"/>
           </w:pBdr>
@@ -2737,7 +2728,7 @@
   </w:sdt>
   <w:p>
     <w:pPr>
-      <w:pStyle w:val="Cabealho"/>
+      <w:pStyle w:val="Header"/>
     </w:pPr>
   </w:p>
 </w:hdr>
@@ -3543,7 +3534,7 @@
     <w:lvl w:ilvl="0">
       <w:start w:val="1"/>
       <w:numFmt w:val="decimal"/>
-      <w:pStyle w:val="Cabealho1"/>
+      <w:pStyle w:val="Heading1"/>
       <w:lvlText w:val="%1."/>
       <w:lvlJc w:val="left"/>
       <w:pPr>
@@ -3553,7 +3544,7 @@
     <w:lvl w:ilvl="1">
       <w:start w:val="1"/>
       <w:numFmt w:val="decimal"/>
-      <w:pStyle w:val="Cabealho2"/>
+      <w:pStyle w:val="Heading2"/>
       <w:lvlText w:val="%1.%2."/>
       <w:lvlJc w:val="left"/>
       <w:pPr>
@@ -4053,11 +4044,11 @@
       <w:rFonts w:ascii="Arial" w:hAnsi="Arial"/>
     </w:rPr>
   </w:style>
-  <w:style w:type="paragraph" w:styleId="Cabealho1">
+  <w:style w:type="paragraph" w:styleId="Heading1">
     <w:name w:val="heading 1"/>
     <w:basedOn w:val="Normal"/>
     <w:next w:val="Normal"/>
-    <w:link w:val="Cabealho1Carter"/>
+    <w:link w:val="Heading1Char"/>
     <w:uiPriority w:val="9"/>
     <w:qFormat/>
     <w:rsid w:val="00312BC2"/>
@@ -4078,11 +4069,11 @@
       <w:szCs w:val="28"/>
     </w:rPr>
   </w:style>
-  <w:style w:type="paragraph" w:styleId="Cabealho2">
+  <w:style w:type="paragraph" w:styleId="Heading2">
     <w:name w:val="heading 2"/>
-    <w:basedOn w:val="Cabealho1"/>
+    <w:basedOn w:val="Heading1"/>
     <w:next w:val="Normal"/>
-    <w:link w:val="Cabealho2Carter"/>
+    <w:link w:val="Heading2Char"/>
     <w:uiPriority w:val="9"/>
     <w:unhideWhenUsed/>
     <w:qFormat/>
@@ -4099,11 +4090,11 @@
       <w:szCs w:val="26"/>
     </w:rPr>
   </w:style>
-  <w:style w:type="paragraph" w:styleId="Cabealho3">
+  <w:style w:type="paragraph" w:styleId="Heading3">
     <w:name w:val="heading 3"/>
-    <w:basedOn w:val="Cabealho2"/>
+    <w:basedOn w:val="Heading2"/>
     <w:next w:val="Normal"/>
-    <w:link w:val="Cabealho3Carter"/>
+    <w:link w:val="Heading3Char"/>
     <w:uiPriority w:val="9"/>
     <w:unhideWhenUsed/>
     <w:qFormat/>
@@ -4117,13 +4108,13 @@
       <w:szCs w:val="24"/>
     </w:rPr>
   </w:style>
-  <w:style w:type="character" w:default="1" w:styleId="Tipodeletrapredefinidodopargrafo">
+  <w:style w:type="character" w:default="1" w:styleId="DefaultParagraphFont">
     <w:name w:val="Default Paragraph Font"/>
     <w:uiPriority w:val="1"/>
     <w:semiHidden/>
     <w:unhideWhenUsed/>
   </w:style>
-  <w:style w:type="table" w:default="1" w:styleId="Tabelanormal">
+  <w:style w:type="table" w:default="1" w:styleId="TableNormal">
     <w:name w:val="Normal Table"/>
     <w:uiPriority w:val="99"/>
     <w:semiHidden/>
@@ -4138,16 +4129,16 @@
       </w:tblCellMar>
     </w:tblPr>
   </w:style>
-  <w:style w:type="numbering" w:default="1" w:styleId="Semlista">
+  <w:style w:type="numbering" w:default="1" w:styleId="NoList">
     <w:name w:val="No List"/>
     <w:uiPriority w:val="99"/>
     <w:semiHidden/>
     <w:unhideWhenUsed/>
   </w:style>
-  <w:style w:type="paragraph" w:styleId="Textodebalo">
+  <w:style w:type="paragraph" w:styleId="BalloonText">
     <w:name w:val="Balloon Text"/>
     <w:basedOn w:val="Normal"/>
-    <w:link w:val="TextodebaloCarter"/>
+    <w:link w:val="BalloonTextChar"/>
     <w:uiPriority w:val="99"/>
     <w:semiHidden/>
     <w:unhideWhenUsed/>
@@ -4161,10 +4152,10 @@
       <w:szCs w:val="16"/>
     </w:rPr>
   </w:style>
-  <w:style w:type="character" w:customStyle="1" w:styleId="TextodebaloCarter">
-    <w:name w:val="Texto de balão Caráter"/>
-    <w:basedOn w:val="Tipodeletrapredefinidodopargrafo"/>
-    <w:link w:val="Textodebalo"/>
+  <w:style w:type="character" w:customStyle="1" w:styleId="BalloonTextChar">
+    <w:name w:val="Balloon Text Char"/>
+    <w:basedOn w:val="DefaultParagraphFont"/>
+    <w:link w:val="BalloonText"/>
     <w:uiPriority w:val="99"/>
     <w:semiHidden/>
     <w:rsid w:val="0067612B"/>
@@ -4174,9 +4165,9 @@
       <w:szCs w:val="16"/>
     </w:rPr>
   </w:style>
-  <w:style w:type="character" w:styleId="Hiperligao">
+  <w:style w:type="character" w:styleId="Hyperlink">
     <w:name w:val="Hyperlink"/>
-    <w:basedOn w:val="Tipodeletrapredefinidodopargrafo"/>
+    <w:basedOn w:val="DefaultParagraphFont"/>
     <w:uiPriority w:val="99"/>
     <w:unhideWhenUsed/>
     <w:rsid w:val="0036423B"/>
@@ -4187,7 +4178,7 @@
       <w:u w:val="single"/>
     </w:rPr>
   </w:style>
-  <w:style w:type="paragraph" w:styleId="PargrafodaLista">
+  <w:style w:type="paragraph" w:styleId="ListParagraph">
     <w:name w:val="List Paragraph"/>
     <w:basedOn w:val="Normal"/>
     <w:uiPriority w:val="34"/>
@@ -4198,10 +4189,10 @@
       <w:contextualSpacing/>
     </w:pPr>
   </w:style>
-  <w:style w:type="paragraph" w:styleId="Cabealho">
+  <w:style w:type="paragraph" w:styleId="Header">
     <w:name w:val="header"/>
     <w:basedOn w:val="Normal"/>
-    <w:link w:val="CabealhoCarter"/>
+    <w:link w:val="HeaderChar"/>
     <w:uiPriority w:val="99"/>
     <w:unhideWhenUsed/>
     <w:rsid w:val="00C3504B"/>
@@ -4213,17 +4204,17 @@
       <w:spacing w:after="0" w:line="240" w:lineRule="auto"/>
     </w:pPr>
   </w:style>
-  <w:style w:type="character" w:customStyle="1" w:styleId="CabealhoCarter">
-    <w:name w:val="Cabeçalho Caráter"/>
-    <w:basedOn w:val="Tipodeletrapredefinidodopargrafo"/>
-    <w:link w:val="Cabealho"/>
+  <w:style w:type="character" w:customStyle="1" w:styleId="HeaderChar">
+    <w:name w:val="Header Char"/>
+    <w:basedOn w:val="DefaultParagraphFont"/>
+    <w:link w:val="Header"/>
     <w:uiPriority w:val="99"/>
     <w:rsid w:val="00C3504B"/>
   </w:style>
-  <w:style w:type="paragraph" w:styleId="Rodap">
+  <w:style w:type="paragraph" w:styleId="Footer">
     <w:name w:val="footer"/>
     <w:basedOn w:val="Normal"/>
-    <w:link w:val="RodapCarter"/>
+    <w:link w:val="FooterChar"/>
     <w:uiPriority w:val="99"/>
     <w:unhideWhenUsed/>
     <w:rsid w:val="00C3504B"/>
@@ -4235,22 +4226,22 @@
       <w:spacing w:after="0" w:line="240" w:lineRule="auto"/>
     </w:pPr>
   </w:style>
-  <w:style w:type="character" w:customStyle="1" w:styleId="RodapCarter">
-    <w:name w:val="Rodapé Caráter"/>
-    <w:basedOn w:val="Tipodeletrapredefinidodopargrafo"/>
-    <w:link w:val="Rodap"/>
+  <w:style w:type="character" w:customStyle="1" w:styleId="FooterChar">
+    <w:name w:val="Footer Char"/>
+    <w:basedOn w:val="DefaultParagraphFont"/>
+    <w:link w:val="Footer"/>
     <w:uiPriority w:val="99"/>
     <w:rsid w:val="00C3504B"/>
   </w:style>
   <w:style w:type="character" w:customStyle="1" w:styleId="Caracteresdenotaderodap">
     <w:name w:val="Caracteres de nota de rodapé"/>
-    <w:basedOn w:val="Tipodeletrapredefinidodopargrafo"/>
+    <w:basedOn w:val="DefaultParagraphFont"/>
     <w:rsid w:val="00D4558D"/>
   </w:style>
-  <w:style w:type="paragraph" w:styleId="Textodenotaderodap">
+  <w:style w:type="paragraph" w:styleId="FootnoteText">
     <w:name w:val="footnote text"/>
     <w:basedOn w:val="Normal"/>
-    <w:link w:val="TextodenotaderodapCarter"/>
+    <w:link w:val="FootnoteTextChar"/>
     <w:rsid w:val="00D4558D"/>
     <w:pPr>
       <w:suppressAutoHyphens/>
@@ -4263,10 +4254,10 @@
       <w:lang w:eastAsia="ar-SA"/>
     </w:rPr>
   </w:style>
-  <w:style w:type="character" w:customStyle="1" w:styleId="TextodenotaderodapCarter">
-    <w:name w:val="Texto de nota de rodapé Caráter"/>
-    <w:basedOn w:val="Tipodeletrapredefinidodopargrafo"/>
-    <w:link w:val="Textodenotaderodap"/>
+  <w:style w:type="character" w:customStyle="1" w:styleId="FootnoteTextChar">
+    <w:name w:val="Footnote Text Char"/>
+    <w:basedOn w:val="DefaultParagraphFont"/>
+    <w:link w:val="FootnoteText"/>
     <w:rsid w:val="00D4558D"/>
     <w:rPr>
       <w:rFonts w:ascii="Times New Roman" w:eastAsia="Times New Roman" w:hAnsi="Times New Roman" w:cs="Times New Roman"/>
@@ -4275,9 +4266,9 @@
       <w:lang w:eastAsia="ar-SA"/>
     </w:rPr>
   </w:style>
-  <w:style w:type="character" w:styleId="Refdenotaderodap">
+  <w:style w:type="character" w:styleId="FootnoteReference">
     <w:name w:val="footnote reference"/>
-    <w:basedOn w:val="Tipodeletrapredefinidodopargrafo"/>
+    <w:basedOn w:val="DefaultParagraphFont"/>
     <w:uiPriority w:val="99"/>
     <w:semiHidden/>
     <w:unhideWhenUsed/>
@@ -4286,10 +4277,10 @@
       <w:vertAlign w:val="superscript"/>
     </w:rPr>
   </w:style>
-  <w:style w:type="paragraph" w:styleId="Corpodetexto3">
+  <w:style w:type="paragraph" w:styleId="BodyText3">
     <w:name w:val="Body Text 3"/>
     <w:basedOn w:val="Normal"/>
-    <w:link w:val="Corpodetexto3Carter"/>
+    <w:link w:val="BodyText3Char"/>
     <w:rsid w:val="006C5290"/>
     <w:pPr>
       <w:spacing w:after="0"/>
@@ -4301,10 +4292,10 @@
       <w:szCs w:val="24"/>
     </w:rPr>
   </w:style>
-  <w:style w:type="character" w:customStyle="1" w:styleId="Corpodetexto3Carter">
-    <w:name w:val="Corpo de texto 3 Caráter"/>
-    <w:basedOn w:val="Tipodeletrapredefinidodopargrafo"/>
-    <w:link w:val="Corpodetexto3"/>
+  <w:style w:type="character" w:customStyle="1" w:styleId="BodyText3Char">
+    <w:name w:val="Body Text 3 Char"/>
+    <w:basedOn w:val="DefaultParagraphFont"/>
+    <w:link w:val="BodyText3"/>
     <w:rsid w:val="006C5290"/>
     <w:rPr>
       <w:rFonts w:ascii="Courier New" w:eastAsia="Times New Roman" w:hAnsi="Courier New" w:cs="Courier New"/>
@@ -4313,10 +4304,10 @@
       <w:lang w:eastAsia="pt-PT"/>
     </w:rPr>
   </w:style>
-  <w:style w:type="paragraph" w:styleId="Mapadodocumento">
+  <w:style w:type="paragraph" w:styleId="DocumentMap">
     <w:name w:val="Document Map"/>
     <w:basedOn w:val="Normal"/>
-    <w:link w:val="MapadodocumentoCarter"/>
+    <w:link w:val="DocumentMapChar"/>
     <w:uiPriority w:val="99"/>
     <w:semiHidden/>
     <w:unhideWhenUsed/>
@@ -4330,10 +4321,10 @@
       <w:szCs w:val="16"/>
     </w:rPr>
   </w:style>
-  <w:style w:type="character" w:customStyle="1" w:styleId="MapadodocumentoCarter">
-    <w:name w:val="Mapa do documento Caráter"/>
-    <w:basedOn w:val="Tipodeletrapredefinidodopargrafo"/>
-    <w:link w:val="Mapadodocumento"/>
+  <w:style w:type="character" w:customStyle="1" w:styleId="DocumentMapChar">
+    <w:name w:val="Document Map Char"/>
+    <w:basedOn w:val="DefaultParagraphFont"/>
+    <w:link w:val="DocumentMap"/>
     <w:uiPriority w:val="99"/>
     <w:semiHidden/>
     <w:rsid w:val="005D00E4"/>
@@ -4343,10 +4334,10 @@
       <w:szCs w:val="16"/>
     </w:rPr>
   </w:style>
-  <w:style w:type="character" w:customStyle="1" w:styleId="Cabealho1Carter">
-    <w:name w:val="Cabeçalho 1 Caráter"/>
-    <w:basedOn w:val="Tipodeletrapredefinidodopargrafo"/>
-    <w:link w:val="Cabealho1"/>
+  <w:style w:type="character" w:customStyle="1" w:styleId="Heading1Char">
+    <w:name w:val="Heading 1 Char"/>
+    <w:basedOn w:val="DefaultParagraphFont"/>
+    <w:link w:val="Heading1"/>
     <w:uiPriority w:val="9"/>
     <w:rsid w:val="00312BC2"/>
     <w:rPr>
@@ -4357,9 +4348,9 @@
       <w:szCs w:val="28"/>
     </w:rPr>
   </w:style>
-  <w:style w:type="table" w:styleId="Tabelacomgrelha">
+  <w:style w:type="table" w:styleId="TableGrid">
     <w:name w:val="Table Grid"/>
-    <w:basedOn w:val="Tabelanormal"/>
+    <w:basedOn w:val="TableNormal"/>
     <w:uiPriority w:val="59"/>
     <w:rsid w:val="006643D8"/>
     <w:pPr>
@@ -4376,7 +4367,7 @@
       </w:tblBorders>
     </w:tblPr>
   </w:style>
-  <w:style w:type="paragraph" w:styleId="SemEspaamento">
+  <w:style w:type="paragraph" w:styleId="NoSpacing">
     <w:name w:val="No Spacing"/>
     <w:uiPriority w:val="1"/>
     <w:qFormat/>
@@ -4385,10 +4376,10 @@
       <w:spacing w:after="0" w:line="240" w:lineRule="auto"/>
     </w:pPr>
   </w:style>
-  <w:style w:type="paragraph" w:styleId="Corpodetexto">
+  <w:style w:type="paragraph" w:styleId="BodyText">
     <w:name w:val="Body Text"/>
     <w:basedOn w:val="Normal"/>
-    <w:link w:val="CorpodetextoCarter"/>
+    <w:link w:val="BodyTextChar"/>
     <w:uiPriority w:val="99"/>
     <w:semiHidden/>
     <w:unhideWhenUsed/>
@@ -4397,18 +4388,18 @@
       <w:spacing w:after="120"/>
     </w:pPr>
   </w:style>
-  <w:style w:type="character" w:customStyle="1" w:styleId="CorpodetextoCarter">
-    <w:name w:val="Corpo de texto Caráter"/>
-    <w:basedOn w:val="Tipodeletrapredefinidodopargrafo"/>
-    <w:link w:val="Corpodetexto"/>
+  <w:style w:type="character" w:customStyle="1" w:styleId="BodyTextChar">
+    <w:name w:val="Body Text Char"/>
+    <w:basedOn w:val="DefaultParagraphFont"/>
+    <w:link w:val="BodyText"/>
     <w:uiPriority w:val="99"/>
     <w:semiHidden/>
     <w:rsid w:val="002C3C6D"/>
   </w:style>
-  <w:style w:type="paragraph" w:styleId="Avanodecorpodetexto2">
+  <w:style w:type="paragraph" w:styleId="BodyTextIndent2">
     <w:name w:val="Body Text Indent 2"/>
     <w:basedOn w:val="Normal"/>
-    <w:link w:val="Avanodecorpodetexto2Carter"/>
+    <w:link w:val="BodyTextIndent2Char"/>
     <w:uiPriority w:val="99"/>
     <w:semiHidden/>
     <w:unhideWhenUsed/>
@@ -4418,18 +4409,18 @@
       <w:ind w:left="283"/>
     </w:pPr>
   </w:style>
-  <w:style w:type="character" w:customStyle="1" w:styleId="Avanodecorpodetexto2Carter">
-    <w:name w:val="Avanço de corpo de texto 2 Caráter"/>
-    <w:basedOn w:val="Tipodeletrapredefinidodopargrafo"/>
-    <w:link w:val="Avanodecorpodetexto2"/>
+  <w:style w:type="character" w:customStyle="1" w:styleId="BodyTextIndent2Char">
+    <w:name w:val="Body Text Indent 2 Char"/>
+    <w:basedOn w:val="DefaultParagraphFont"/>
+    <w:link w:val="BodyTextIndent2"/>
     <w:uiPriority w:val="99"/>
     <w:semiHidden/>
     <w:rsid w:val="002C3C6D"/>
   </w:style>
-  <w:style w:type="paragraph" w:styleId="Avanodecorpodetexto">
+  <w:style w:type="paragraph" w:styleId="BodyTextIndent">
     <w:name w:val="Body Text Indent"/>
     <w:basedOn w:val="Normal"/>
-    <w:link w:val="AvanodecorpodetextoCarter"/>
+    <w:link w:val="BodyTextIndentChar"/>
     <w:uiPriority w:val="99"/>
     <w:semiHidden/>
     <w:unhideWhenUsed/>
@@ -4439,18 +4430,18 @@
       <w:ind w:left="283"/>
     </w:pPr>
   </w:style>
-  <w:style w:type="character" w:customStyle="1" w:styleId="AvanodecorpodetextoCarter">
-    <w:name w:val="Avanço de corpo de texto Caráter"/>
-    <w:basedOn w:val="Tipodeletrapredefinidodopargrafo"/>
-    <w:link w:val="Avanodecorpodetexto"/>
+  <w:style w:type="character" w:customStyle="1" w:styleId="BodyTextIndentChar">
+    <w:name w:val="Body Text Indent Char"/>
+    <w:basedOn w:val="DefaultParagraphFont"/>
+    <w:link w:val="BodyTextIndent"/>
     <w:uiPriority w:val="99"/>
     <w:semiHidden/>
     <w:rsid w:val="002C3C6D"/>
   </w:style>
-  <w:style w:type="paragraph" w:styleId="Corpodetexto2">
+  <w:style w:type="paragraph" w:styleId="BodyText2">
     <w:name w:val="Body Text 2"/>
     <w:basedOn w:val="Normal"/>
-    <w:link w:val="Corpodetexto2Carter"/>
+    <w:link w:val="BodyText2Char"/>
     <w:uiPriority w:val="99"/>
     <w:unhideWhenUsed/>
     <w:rsid w:val="002C3C6D"/>
@@ -4458,21 +4449,21 @@
       <w:spacing w:after="120" w:line="480" w:lineRule="auto"/>
     </w:pPr>
   </w:style>
-  <w:style w:type="character" w:customStyle="1" w:styleId="Corpodetexto2Carter">
-    <w:name w:val="Corpo de texto 2 Caráter"/>
-    <w:basedOn w:val="Tipodeletrapredefinidodopargrafo"/>
-    <w:link w:val="Corpodetexto2"/>
+  <w:style w:type="character" w:customStyle="1" w:styleId="BodyText2Char">
+    <w:name w:val="Body Text 2 Char"/>
+    <w:basedOn w:val="DefaultParagraphFont"/>
+    <w:link w:val="BodyText2"/>
     <w:uiPriority w:val="99"/>
     <w:rsid w:val="002C3C6D"/>
   </w:style>
   <w:style w:type="character" w:customStyle="1" w:styleId="apple-style-span">
     <w:name w:val="apple-style-span"/>
-    <w:basedOn w:val="Tipodeletrapredefinidodopargrafo"/>
+    <w:basedOn w:val="DefaultParagraphFont"/>
     <w:rsid w:val="00403E52"/>
   </w:style>
-  <w:style w:type="paragraph" w:styleId="Cabealhodondice">
+  <w:style w:type="paragraph" w:styleId="TOCHeading">
     <w:name w:val="TOC Heading"/>
-    <w:basedOn w:val="Cabealho1"/>
+    <w:basedOn w:val="Heading1"/>
     <w:next w:val="Normal"/>
     <w:uiPriority w:val="39"/>
     <w:unhideWhenUsed/>
@@ -4491,7 +4482,7 @@
       <w:lang w:val="en-GB" w:eastAsia="en-GB"/>
     </w:rPr>
   </w:style>
-  <w:style w:type="paragraph" w:styleId="ndice1">
+  <w:style w:type="paragraph" w:styleId="TOC1">
     <w:name w:val="toc 1"/>
     <w:basedOn w:val="Normal"/>
     <w:next w:val="Normal"/>
@@ -4503,10 +4494,10 @@
       <w:spacing w:after="100"/>
     </w:pPr>
   </w:style>
-  <w:style w:type="character" w:customStyle="1" w:styleId="Cabealho3Carter">
-    <w:name w:val="Cabeçalho 3 Caráter"/>
-    <w:basedOn w:val="Tipodeletrapredefinidodopargrafo"/>
-    <w:link w:val="Cabealho3"/>
+  <w:style w:type="character" w:customStyle="1" w:styleId="Heading3Char">
+    <w:name w:val="Heading 3 Char"/>
+    <w:basedOn w:val="DefaultParagraphFont"/>
+    <w:link w:val="Heading3"/>
     <w:uiPriority w:val="9"/>
     <w:rsid w:val="00E73E94"/>
     <w:rPr>
@@ -4518,10 +4509,10 @@
       <w:szCs w:val="24"/>
     </w:rPr>
   </w:style>
-  <w:style w:type="character" w:customStyle="1" w:styleId="Cabealho2Carter">
-    <w:name w:val="Cabeçalho 2 Caráter"/>
-    <w:basedOn w:val="Tipodeletrapredefinidodopargrafo"/>
-    <w:link w:val="Cabealho2"/>
+  <w:style w:type="character" w:customStyle="1" w:styleId="Heading2Char">
+    <w:name w:val="Heading 2 Char"/>
+    <w:basedOn w:val="DefaultParagraphFont"/>
+    <w:link w:val="Heading2"/>
     <w:uiPriority w:val="9"/>
     <w:rsid w:val="00E73E94"/>
     <w:rPr>
@@ -4547,7 +4538,7 @@
       <w:sz w:val="28"/>
     </w:rPr>
   </w:style>
-  <w:style w:type="paragraph" w:styleId="ndicedeilustraes">
+  <w:style w:type="paragraph" w:styleId="TableofFigures">
     <w:name w:val="table of figures"/>
     <w:basedOn w:val="Normal"/>
     <w:next w:val="Normal"/>
@@ -4558,7 +4549,7 @@
       <w:ind w:left="440" w:hanging="440"/>
     </w:pPr>
   </w:style>
-  <w:style w:type="paragraph" w:styleId="Legenda">
+  <w:style w:type="paragraph" w:styleId="Caption">
     <w:name w:val="caption"/>
     <w:basedOn w:val="Normal"/>
     <w:next w:val="Normal"/>
@@ -4577,7 +4568,7 @@
       <w:szCs w:val="18"/>
     </w:rPr>
   </w:style>
-  <w:style w:type="paragraph" w:styleId="ndice2">
+  <w:style w:type="paragraph" w:styleId="TOC2">
     <w:name w:val="toc 2"/>
     <w:basedOn w:val="Normal"/>
     <w:next w:val="Normal"/>
@@ -4590,7 +4581,7 @@
       <w:ind w:left="220"/>
     </w:pPr>
   </w:style>
-  <w:style w:type="paragraph" w:styleId="ndice3">
+  <w:style w:type="paragraph" w:styleId="TOC3">
     <w:name w:val="toc 3"/>
     <w:basedOn w:val="Normal"/>
     <w:next w:val="Normal"/>
@@ -4605,12 +4596,12 @@
   </w:style>
   <w:style w:type="character" w:customStyle="1" w:styleId="notranslate">
     <w:name w:val="notranslate"/>
-    <w:basedOn w:val="Tipodeletrapredefinidodopargrafo"/>
+    <w:basedOn w:val="DefaultParagraphFont"/>
     <w:rsid w:val="00A34FA1"/>
   </w:style>
-  <w:style w:type="table" w:styleId="TabelaSimples1">
+  <w:style w:type="table" w:styleId="PlainTable1">
     <w:name w:val="Plain Table 1"/>
-    <w:basedOn w:val="Tabelanormal"/>
+    <w:basedOn w:val="TableNormal"/>
     <w:uiPriority w:val="41"/>
     <w:rsid w:val="00640AED"/>
     <w:pPr>
@@ -4671,9 +4662,9 @@
       </w:tcPr>
     </w:tblStylePr>
   </w:style>
-  <w:style w:type="table" w:styleId="TabelacomGrelhaClara">
+  <w:style w:type="table" w:styleId="TableGridLight">
     <w:name w:val="Grid Table Light"/>
-    <w:basedOn w:val="Tabelanormal"/>
+    <w:basedOn w:val="TableNormal"/>
     <w:uiPriority w:val="40"/>
     <w:rsid w:val="00640AED"/>
     <w:pPr>
@@ -4705,9 +4696,9 @@
       <w:szCs w:val="24"/>
     </w:rPr>
   </w:style>
-  <w:style w:type="character" w:styleId="Forte">
+  <w:style w:type="character" w:styleId="Strong">
     <w:name w:val="Strong"/>
-    <w:basedOn w:val="Tipodeletrapredefinidodopargrafo"/>
+    <w:basedOn w:val="DefaultParagraphFont"/>
     <w:uiPriority w:val="22"/>
     <w:qFormat/>
     <w:rsid w:val="007D56A0"/>
@@ -4718,12 +4709,12 @@
   </w:style>
   <w:style w:type="character" w:customStyle="1" w:styleId="ui-provider">
     <w:name w:val="ui-provider"/>
-    <w:basedOn w:val="Tipodeletrapredefinidodopargrafo"/>
+    <w:basedOn w:val="DefaultParagraphFont"/>
     <w:rsid w:val="005379D5"/>
   </w:style>
-  <w:style w:type="table" w:styleId="TabeladeGrelha1Clara-Destaque3">
+  <w:style w:type="table" w:styleId="GridTable1Light-Accent3">
     <w:name w:val="Grid Table 1 Light Accent 3"/>
-    <w:basedOn w:val="Tabelanormal"/>
+    <w:basedOn w:val="TableNormal"/>
     <w:uiPriority w:val="46"/>
     <w:rsid w:val="0096354A"/>
     <w:pPr>
@@ -5073,7 +5064,7 @@
 </file>
 
 <file path=customXml/itemProps1.xml><?xml version="1.0" encoding="utf-8"?>
-<ds:datastoreItem xmlns:ds="http://schemas.openxmlformats.org/officeDocument/2006/customXml" ds:itemID="{B650D181-3C6A-4DAE-BC0C-3C2A3953664D}">
+<ds:datastoreItem xmlns:ds="http://schemas.openxmlformats.org/officeDocument/2006/customXml" ds:itemID="{9D08B61C-BDE0-43A8-BA83-293F9901362B}">
   <ds:schemaRefs>
     <ds:schemaRef ds:uri="http://schemas.openxmlformats.org/officeDocument/2006/bibliography"/>
   </ds:schemaRefs>

</xml_diff>